<commit_message>
Updating n_total_regvars to be length_unique_varnames in the modelsummary_reg_default
</commit_message>
<xml_diff>
--- a/output/01_tables/basic-regression_redone.docx
+++ b/output/01_tables/basic-regression_redone.docx
@@ -725,6 +725,130 @@
             </w:pPr>
             <w:r>
               <w:t xml:space="preserve">-2.0000</w:t>
+            </w:r>
+          </w:p>
+        </w:tc>
+      </w:tr>
+      <w:tr>
+        <w:tc>
+          <w:tcPr/>
+          <w:p>
+            <w:pPr>
+              <w:pStyle w:val="Compact"/>
+              <w:jc w:val="left"/>
+            </w:pPr>
+            <w:r>
+              <w:t xml:space="preserve">NA</w:t>
+            </w:r>
+          </w:p>
+        </w:tc>
+        <w:tc>
+          <w:tcPr/>
+          <w:p>
+            <w:pPr>
+              <w:pStyle w:val="Compact"/>
+              <w:jc w:val="left"/>
+            </w:pPr>
+            <w:r>
+              <w:t xml:space="preserve">NA</w:t>
+            </w:r>
+          </w:p>
+        </w:tc>
+        <w:tc>
+          <w:tcPr/>
+          <w:p>
+            <w:pPr>
+              <w:pStyle w:val="Compact"/>
+              <w:jc w:val="left"/>
+            </w:pPr>
+            <w:r>
+              <w:t xml:space="preserve">NA</w:t>
+            </w:r>
+          </w:p>
+        </w:tc>
+        <w:tc>
+          <w:tcPr/>
+          <w:p>
+            <w:pPr>
+              <w:pStyle w:val="Compact"/>
+              <w:jc w:val="left"/>
+            </w:pPr>
+            <w:r>
+              <w:t xml:space="preserve">NA</w:t>
+            </w:r>
+          </w:p>
+        </w:tc>
+        <w:tc>
+          <w:tcPr/>
+          <w:p>
+            <w:pPr>
+              <w:pStyle w:val="Compact"/>
+              <w:jc w:val="left"/>
+            </w:pPr>
+            <w:r>
+              <w:t xml:space="preserve">NA</w:t>
+            </w:r>
+          </w:p>
+        </w:tc>
+      </w:tr>
+      <w:tr>
+        <w:tc>
+          <w:tcPr/>
+          <w:p>
+            <w:pPr>
+              <w:pStyle w:val="Compact"/>
+              <w:jc w:val="left"/>
+            </w:pPr>
+            <w:r>
+              <w:t xml:space="preserve">NA</w:t>
+            </w:r>
+          </w:p>
+        </w:tc>
+        <w:tc>
+          <w:tcPr/>
+          <w:p>
+            <w:pPr>
+              <w:pStyle w:val="Compact"/>
+              <w:jc w:val="left"/>
+            </w:pPr>
+            <w:r>
+              <w:t xml:space="preserve">NA</w:t>
+            </w:r>
+          </w:p>
+        </w:tc>
+        <w:tc>
+          <w:tcPr/>
+          <w:p>
+            <w:pPr>
+              <w:pStyle w:val="Compact"/>
+              <w:jc w:val="left"/>
+            </w:pPr>
+            <w:r>
+              <w:t xml:space="preserve">NA</w:t>
+            </w:r>
+          </w:p>
+        </w:tc>
+        <w:tc>
+          <w:tcPr/>
+          <w:p>
+            <w:pPr>
+              <w:pStyle w:val="Compact"/>
+              <w:jc w:val="left"/>
+            </w:pPr>
+            <w:r>
+              <w:t xml:space="preserve">NA</w:t>
+            </w:r>
+          </w:p>
+        </w:tc>
+        <w:tc>
+          <w:tcPr/>
+          <w:p>
+            <w:pPr>
+              <w:pStyle w:val="Compact"/>
+              <w:jc w:val="left"/>
+            </w:pPr>
+            <w:r>
+              <w:t xml:space="preserve">NA</w:t>
             </w:r>
           </w:p>
         </w:tc>

</xml_diff>